<commit_message>
Include my proper job title.
</commit_message>
<xml_diff>
--- a/dist/files/harvey-ramer-resume.docx
+++ b/dist/files/harvey-ramer-resume.docx
@@ -188,7 +188,29 @@
           <w:rtl w:val="0"/>
           <w:lang w:val="en-US"/>
         </w:rPr>
-        <w:t>Software engineer</w:t>
+        <w:t>Senior System</w:t>
+      </w:r>
+      <w:r>
+        <w:rPr>
+          <w:rFonts w:ascii="Helvetica Neue" w:hAnsi="Helvetica Neue"/>
+          <w:spacing w:val="0"/>
+          <w:sz w:val="48"/>
+          <w:szCs w:val="48"/>
+          <w:rtl w:val="0"/>
+          <w:lang w:val="en-US"/>
+        </w:rPr>
+        <w:t xml:space="preserve"> </w:t>
+      </w:r>
+      <w:r>
+        <w:rPr>
+          <w:rFonts w:ascii="Helvetica Neue" w:hAnsi="Helvetica Neue"/>
+          <w:spacing w:val="0"/>
+          <w:sz w:val="48"/>
+          <w:szCs w:val="48"/>
+          <w:rtl w:val="0"/>
+          <w:lang w:val="en-US"/>
+        </w:rPr>
+        <w:t>Architect</w:t>
       </w:r>
     </w:p>
     <w:p>
@@ -487,71 +509,7 @@
           <w:rtl w:val="0"/>
           <w:lang w:val="en-US"/>
         </w:rPr>
-        <w:t xml:space="preserve">Senior </w:t>
-      </w:r>
-      <w:r>
-        <w:rPr>
-          <w:rFonts w:ascii="Helvetica Neue" w:hAnsi="Helvetica Neue"/>
-          <w:rtl w:val="0"/>
-          <w:lang w:val="en-US"/>
-        </w:rPr>
-        <w:t>System</w:t>
-      </w:r>
-      <w:r>
-        <w:rPr>
-          <w:rFonts w:ascii="Helvetica Neue" w:hAnsi="Helvetica Neue"/>
-          <w:rtl w:val="0"/>
-          <w:lang w:val="en-US"/>
-        </w:rPr>
-        <w:t xml:space="preserve"> </w:t>
-      </w:r>
-      <w:r>
-        <w:rPr>
-          <w:rFonts w:ascii="Helvetica Neue" w:hAnsi="Helvetica Neue"/>
-          <w:rtl w:val="0"/>
-          <w:lang w:val="en-US"/>
-        </w:rPr>
-        <w:t>Architect</w:t>
-      </w:r>
-      <w:r>
-        <w:rPr>
-          <w:rFonts w:ascii="Helvetica Neue" w:hAnsi="Helvetica Neue"/>
-          <w:rtl w:val="0"/>
-          <w:lang w:val="en-US"/>
-        </w:rPr>
-        <w:t xml:space="preserve">, </w:t>
-      </w:r>
-      <w:r>
-        <w:rPr>
-          <w:rFonts w:ascii="Helvetica Neue" w:hAnsi="Helvetica Neue"/>
-          <w:rtl w:val="0"/>
-          <w:lang w:val="en-US"/>
-        </w:rPr>
-        <w:t>Ducks Unlimited</w:t>
-      </w:r>
-      <w:r>
-        <w:rPr>
-          <w:rFonts w:ascii="Helvetica Neue" w:hAnsi="Helvetica Neue"/>
-          <w:rtl w:val="0"/>
-          <w:lang w:val="en-US"/>
-        </w:rPr>
-        <w:t xml:space="preserve">; </w:t>
-      </w:r>
-      <w:r>
-        <w:rPr>
-          <w:rFonts w:ascii="Helvetica Neue" w:hAnsi="Helvetica Neue"/>
-          <w:rtl w:val="0"/>
-          <w:lang w:val="en-US"/>
-        </w:rPr>
-        <w:t>Cordova</w:t>
-      </w:r>
-      <w:r>
-        <w:rPr>
-          <w:rFonts w:ascii="Helvetica Neue" w:hAnsi="Helvetica Neue"/>
-          <w:rtl w:val="0"/>
-          <w:lang w:val="en-US"/>
-        </w:rPr>
-        <w:t xml:space="preserve">, TN </w:t>
+        <w:t xml:space="preserve">Senior System Architect, Ducks Unlimited; Cordova, TN </w:t>
       </w:r>
       <w:r>
         <w:rPr>
@@ -567,23 +525,7 @@
           <w:rtl w:val="0"/>
           <w:lang w:val="en-US"/>
         </w:rPr>
-        <w:t>2020</w:t>
-      </w:r>
-      <w:r>
-        <w:rPr>
-          <w:rFonts w:ascii="Helvetica Neue" w:hAnsi="Helvetica Neue"/>
-          <w:rtl w:val="0"/>
-          <w:lang w:val="en-US"/>
-        </w:rPr>
-        <w:t xml:space="preserve"> - </w:t>
-      </w:r>
-      <w:r>
-        <w:rPr>
-          <w:rFonts w:ascii="Helvetica Neue" w:hAnsi="Helvetica Neue"/>
-          <w:rtl w:val="0"/>
-          <w:lang w:val="en-US"/>
-        </w:rPr>
-        <w:t>Present</w:t>
+        <w:t>2020 - Present</w:t>
       </w:r>
     </w:p>
     <w:p>
@@ -2605,6 +2547,7 @@
       <w:sz w:val="24"/>
       <w:szCs w:val="24"/>
       <w:u w:val="none"/>
+      <w:shd w:val="nil" w:color="auto" w:fill="auto"/>
       <w:vertAlign w:val="baseline"/>
       <w14:textOutline>
         <w14:noFill/>
@@ -2650,6 +2593,7 @@
       <w:sz w:val="36"/>
       <w:szCs w:val="36"/>
       <w:u w:val="none" w:color="000000"/>
+      <w:shd w:val="nil" w:color="auto" w:fill="auto"/>
       <w:vertAlign w:val="baseline"/>
       <w14:textFill>
         <w14:solidFill>
@@ -2692,6 +2636,7 @@
       <w:sz w:val="18"/>
       <w:szCs w:val="18"/>
       <w:u w:val="none" w:color="000000"/>
+      <w:shd w:val="nil" w:color="auto" w:fill="auto"/>
       <w:vertAlign w:val="baseline"/>
       <w:lang w:val="en-US"/>
       <w14:textFill>
@@ -2734,6 +2679,7 @@
       <w:sz w:val="22"/>
       <w:szCs w:val="22"/>
       <w:u w:val="none" w:color="000000"/>
+      <w:shd w:val="nil" w:color="auto" w:fill="auto"/>
       <w:vertAlign w:val="baseline"/>
       <w:lang w:val="en-US"/>
       <w14:textOutline w14:w="12700" w14:cap="flat">
@@ -2781,6 +2727,7 @@
       <w:sz w:val="18"/>
       <w:szCs w:val="18"/>
       <w:u w:val="none" w:color="000000"/>
+      <w:shd w:val="nil" w:color="auto" w:fill="auto"/>
       <w:vertAlign w:val="baseline"/>
       <w:lang w:val="en-US"/>
       <w14:textFill>
@@ -2864,6 +2811,7 @@
       <w:sz w:val="18"/>
       <w:szCs w:val="18"/>
       <w:u w:val="none" w:color="000000"/>
+      <w:shd w:val="nil" w:color="auto" w:fill="auto"/>
       <w:vertAlign w:val="baseline"/>
       <w:lang w:val="en-US"/>
       <w14:textOutline w14:w="12700" w14:cap="flat">

</xml_diff>